<commit_message>
Made changes based on Sepideh's comments, small spelling changes
</commit_message>
<xml_diff>
--- a/PALSS_Deliverable_1_UserStory.docx
+++ b/PALSS_Deliverable_1_UserStory.docx
@@ -154,7 +154,219 @@
           <w:sz w:val="24"/>
           <w:szCs w:val="24"/>
         </w:rPr>
-        <w:t xml:space="preserve">As a user with many different expenses, I want to be able to see how much I owe over certain time periods (monthly, weekly, etc.) and who is charging me for what so that I can be sure I </w:t>
+        <w:t>As a user with many different expenses, I want to be able to see how much I owe over certain time periods (monthly, weekly, etc.) and who is charging me for what so that I can be sure I am being charged correctly.</w:t>
+      </w:r>
+    </w:p>
+    <w:p>
+      <w:pPr>
+        <w:spacing w:after="0" w:line="240" w:lineRule="auto"/>
+        <w:rPr>
+          <w:rFonts w:ascii="Times New Roman" w:eastAsia="Times New Roman" w:hAnsi="Times New Roman" w:cs="Times New Roman"/>
+          <w:sz w:val="24"/>
+          <w:szCs w:val="24"/>
+        </w:rPr>
+      </w:pPr>
+    </w:p>
+    <w:p>
+      <w:pPr>
+        <w:spacing w:after="0" w:line="240" w:lineRule="auto"/>
+        <w:rPr>
+          <w:rFonts w:ascii="Times New Roman" w:eastAsia="Times New Roman" w:hAnsi="Times New Roman" w:cs="Times New Roman"/>
+          <w:sz w:val="24"/>
+          <w:szCs w:val="24"/>
+        </w:rPr>
+      </w:pPr>
+      <w:r>
+        <w:rPr>
+          <w:rFonts w:ascii="Roboto" w:eastAsia="Times New Roman" w:hAnsi="Roboto" w:cs="Times New Roman"/>
+          <w:color w:val="000000"/>
+          <w:sz w:val="24"/>
+          <w:szCs w:val="24"/>
+        </w:rPr>
+        <w:t>As a user, if I don’t have the cash to pay bills on time I’d like to be able to pay either in order of a) the age of the debt, or b) my own set priorities. These would allow convenience to me, and fairness to my creditors.</w:t>
+      </w:r>
+    </w:p>
+    <w:p>
+      <w:pPr>
+        <w:spacing w:after="0" w:line="240" w:lineRule="auto"/>
+        <w:rPr>
+          <w:rFonts w:ascii="Times New Roman" w:eastAsia="Times New Roman" w:hAnsi="Times New Roman" w:cs="Times New Roman"/>
+          <w:sz w:val="24"/>
+          <w:szCs w:val="24"/>
+        </w:rPr>
+      </w:pPr>
+    </w:p>
+    <w:p>
+      <w:pPr>
+        <w:spacing w:after="0" w:line="240" w:lineRule="auto"/>
+        <w:rPr>
+          <w:rFonts w:ascii="Times New Roman" w:eastAsia="Times New Roman" w:hAnsi="Times New Roman" w:cs="Times New Roman"/>
+          <w:sz w:val="24"/>
+          <w:szCs w:val="24"/>
+        </w:rPr>
+      </w:pPr>
+      <w:r>
+        <w:rPr>
+          <w:rFonts w:ascii="Roboto" w:eastAsia="Times New Roman" w:hAnsi="Roboto" w:cs="Times New Roman"/>
+          <w:color w:val="000000"/>
+          <w:sz w:val="24"/>
+          <w:szCs w:val="24"/>
+        </w:rPr>
+        <w:t>As someone who doesn’t always pay electronically I want to be able to input payments I make in person (via cash or check) and the</w:t>
+      </w:r>
+      <w:r>
+        <w:rPr>
+          <w:rFonts w:ascii="Roboto" w:eastAsia="Times New Roman" w:hAnsi="Roboto" w:cs="Times New Roman"/>
+          <w:color w:val="000000"/>
+          <w:sz w:val="24"/>
+          <w:szCs w:val="24"/>
+        </w:rPr>
+        <w:t>n</w:t>
+      </w:r>
+      <w:r>
+        <w:rPr>
+          <w:rFonts w:ascii="Roboto" w:eastAsia="Times New Roman" w:hAnsi="Roboto" w:cs="Times New Roman"/>
+          <w:color w:val="000000"/>
+          <w:sz w:val="24"/>
+          <w:szCs w:val="24"/>
+        </w:rPr>
+        <w:t xml:space="preserve"> deducted from my balance so that I have flexibility in my payment options.</w:t>
+      </w:r>
+    </w:p>
+    <w:p>
+      <w:pPr>
+        <w:spacing w:after="0" w:line="240" w:lineRule="auto"/>
+        <w:rPr>
+          <w:rFonts w:ascii="Times New Roman" w:eastAsia="Times New Roman" w:hAnsi="Times New Roman" w:cs="Times New Roman"/>
+          <w:sz w:val="24"/>
+          <w:szCs w:val="24"/>
+        </w:rPr>
+      </w:pPr>
+    </w:p>
+    <w:p>
+      <w:pPr>
+        <w:spacing w:after="0" w:line="240" w:lineRule="auto"/>
+        <w:rPr>
+          <w:rFonts w:ascii="Times New Roman" w:eastAsia="Times New Roman" w:hAnsi="Times New Roman" w:cs="Times New Roman"/>
+          <w:sz w:val="24"/>
+          <w:szCs w:val="24"/>
+        </w:rPr>
+      </w:pPr>
+      <w:r>
+        <w:rPr>
+          <w:rFonts w:ascii="Roboto" w:eastAsia="Times New Roman" w:hAnsi="Roboto" w:cs="Times New Roman"/>
+          <w:color w:val="000000"/>
+          <w:sz w:val="24"/>
+          <w:szCs w:val="24"/>
+        </w:rPr>
+        <w:t>As user I want to be able to dispute charges and message who ever assessed them if they aren’t correct so that I don’t get charged incorrectly and can resolve the problem anywhere.</w:t>
+      </w:r>
+    </w:p>
+    <w:p>
+      <w:pPr>
+        <w:spacing w:after="0" w:line="240" w:lineRule="auto"/>
+        <w:rPr>
+          <w:rFonts w:ascii="Times New Roman" w:eastAsia="Times New Roman" w:hAnsi="Times New Roman" w:cs="Times New Roman"/>
+          <w:sz w:val="24"/>
+          <w:szCs w:val="24"/>
+        </w:rPr>
+      </w:pPr>
+    </w:p>
+    <w:p>
+      <w:pPr>
+        <w:spacing w:after="0" w:line="240" w:lineRule="auto"/>
+        <w:rPr>
+          <w:rFonts w:ascii="Times New Roman" w:eastAsia="Times New Roman" w:hAnsi="Times New Roman" w:cs="Times New Roman"/>
+          <w:sz w:val="24"/>
+          <w:szCs w:val="24"/>
+        </w:rPr>
+      </w:pPr>
+      <w:r>
+        <w:rPr>
+          <w:rFonts w:ascii="Roboto" w:eastAsia="Times New Roman" w:hAnsi="Roboto" w:cs="Times New Roman"/>
+          <w:color w:val="000000"/>
+          <w:sz w:val="24"/>
+          <w:szCs w:val="24"/>
+        </w:rPr>
+        <w:t>As a member of a shared living space, I want to have a communal shopping list to track what need to be purchased and who gets charged for the purchases so the time without certain items is reduced and everyone charged fairly.</w:t>
+      </w:r>
+    </w:p>
+    <w:p>
+      <w:pPr>
+        <w:spacing w:after="0" w:line="240" w:lineRule="auto"/>
+        <w:rPr>
+          <w:rFonts w:ascii="Times New Roman" w:eastAsia="Times New Roman" w:hAnsi="Times New Roman" w:cs="Times New Roman"/>
+          <w:sz w:val="24"/>
+          <w:szCs w:val="24"/>
+        </w:rPr>
+      </w:pPr>
+    </w:p>
+    <w:p>
+      <w:pPr>
+        <w:spacing w:after="0" w:line="240" w:lineRule="auto"/>
+        <w:rPr>
+          <w:rFonts w:ascii="Times New Roman" w:eastAsia="Times New Roman" w:hAnsi="Times New Roman" w:cs="Times New Roman"/>
+          <w:sz w:val="24"/>
+          <w:szCs w:val="24"/>
+        </w:rPr>
+      </w:pPr>
+      <w:r>
+        <w:rPr>
+          <w:rFonts w:ascii="Roboto" w:eastAsia="Times New Roman" w:hAnsi="Roboto" w:cs="Times New Roman"/>
+          <w:color w:val="000000"/>
+          <w:sz w:val="24"/>
+          <w:szCs w:val="24"/>
+        </w:rPr>
+        <w:t xml:space="preserve">As a member of a shared living space, I want a communal “bulletin board” board to post messages for the room (e.g. take out the trash, clean dishes </w:t>
+      </w:r>
+      <w:proofErr w:type="spellStart"/>
+      <w:r>
+        <w:rPr>
+          <w:rFonts w:ascii="Roboto" w:eastAsia="Times New Roman" w:hAnsi="Roboto" w:cs="Times New Roman"/>
+          <w:color w:val="000000"/>
+          <w:sz w:val="24"/>
+          <w:szCs w:val="24"/>
+        </w:rPr>
+        <w:t>etc</w:t>
+      </w:r>
+      <w:proofErr w:type="spellEnd"/>
+      <w:r>
+        <w:rPr>
+          <w:rFonts w:ascii="Roboto" w:eastAsia="Times New Roman" w:hAnsi="Roboto" w:cs="Times New Roman"/>
+          <w:color w:val="000000"/>
+          <w:sz w:val="24"/>
+          <w:szCs w:val="24"/>
+        </w:rPr>
+        <w:t>) to communicate with all roommates more easily.</w:t>
+      </w:r>
+    </w:p>
+    <w:p>
+      <w:pPr>
+        <w:spacing w:after="0" w:line="240" w:lineRule="auto"/>
+        <w:rPr>
+          <w:rFonts w:ascii="Times New Roman" w:eastAsia="Times New Roman" w:hAnsi="Times New Roman" w:cs="Times New Roman"/>
+          <w:sz w:val="24"/>
+          <w:szCs w:val="24"/>
+        </w:rPr>
+      </w:pPr>
+    </w:p>
+    <w:p>
+      <w:pPr>
+        <w:spacing w:after="0" w:line="240" w:lineRule="auto"/>
+        <w:rPr>
+          <w:rFonts w:ascii="Times New Roman" w:eastAsia="Times New Roman" w:hAnsi="Times New Roman" w:cs="Times New Roman"/>
+          <w:sz w:val="24"/>
+          <w:szCs w:val="24"/>
+        </w:rPr>
+      </w:pPr>
+      <w:r>
+        <w:rPr>
+          <w:rFonts w:ascii="Roboto" w:eastAsia="Times New Roman" w:hAnsi="Roboto" w:cs="Times New Roman"/>
+          <w:color w:val="000000"/>
+          <w:sz w:val="24"/>
+          <w:szCs w:val="24"/>
+        </w:rPr>
+        <w:t>As someone with several shared spaces I want to be able to create my own “room</w:t>
       </w:r>
       <w:proofErr w:type="gramStart"/>
       <w:r>
@@ -164,7 +376,7 @@
           <w:sz w:val="24"/>
           <w:szCs w:val="24"/>
         </w:rPr>
-        <w:t>am  being</w:t>
+        <w:t>”</w:t>
       </w:r>
       <w:proofErr w:type="gramEnd"/>
       <w:r>
@@ -174,220 +386,6 @@
           <w:sz w:val="24"/>
           <w:szCs w:val="24"/>
         </w:rPr>
-        <w:t xml:space="preserve"> charged correctly.</w:t>
-      </w:r>
-    </w:p>
-    <w:p>
-      <w:pPr>
-        <w:spacing w:after="0" w:line="240" w:lineRule="auto"/>
-        <w:rPr>
-          <w:rFonts w:ascii="Times New Roman" w:eastAsia="Times New Roman" w:hAnsi="Times New Roman" w:cs="Times New Roman"/>
-          <w:sz w:val="24"/>
-          <w:szCs w:val="24"/>
-        </w:rPr>
-      </w:pPr>
-    </w:p>
-    <w:p>
-      <w:pPr>
-        <w:spacing w:after="0" w:line="240" w:lineRule="auto"/>
-        <w:rPr>
-          <w:rFonts w:ascii="Times New Roman" w:eastAsia="Times New Roman" w:hAnsi="Times New Roman" w:cs="Times New Roman"/>
-          <w:sz w:val="24"/>
-          <w:szCs w:val="24"/>
-        </w:rPr>
-      </w:pPr>
-      <w:r>
-        <w:rPr>
-          <w:rFonts w:ascii="Roboto" w:eastAsia="Times New Roman" w:hAnsi="Roboto" w:cs="Times New Roman"/>
-          <w:color w:val="000000"/>
-          <w:sz w:val="24"/>
-          <w:szCs w:val="24"/>
-        </w:rPr>
-        <w:t>As a user, if I don’t have the cash to pay bills on time I’d like to be able to pay either in order of a) the age of the debt, or b) my own set priorities. These would allow convenience to me, and fairness to my creditors.</w:t>
-      </w:r>
-    </w:p>
-    <w:p>
-      <w:pPr>
-        <w:spacing w:after="0" w:line="240" w:lineRule="auto"/>
-        <w:rPr>
-          <w:rFonts w:ascii="Times New Roman" w:eastAsia="Times New Roman" w:hAnsi="Times New Roman" w:cs="Times New Roman"/>
-          <w:sz w:val="24"/>
-          <w:szCs w:val="24"/>
-        </w:rPr>
-      </w:pPr>
-    </w:p>
-    <w:p>
-      <w:pPr>
-        <w:spacing w:after="0" w:line="240" w:lineRule="auto"/>
-        <w:rPr>
-          <w:rFonts w:ascii="Times New Roman" w:eastAsia="Times New Roman" w:hAnsi="Times New Roman" w:cs="Times New Roman"/>
-          <w:sz w:val="24"/>
-          <w:szCs w:val="24"/>
-        </w:rPr>
-      </w:pPr>
-      <w:r>
-        <w:rPr>
-          <w:rFonts w:ascii="Roboto" w:eastAsia="Times New Roman" w:hAnsi="Roboto" w:cs="Times New Roman"/>
-          <w:color w:val="000000"/>
-          <w:sz w:val="24"/>
-          <w:szCs w:val="24"/>
-        </w:rPr>
-        <w:t>As someone who doesn’t always pay electronically I want to be able to input payments I make in person (via cash or check) and them deducted from my balance so that I have flexibility in my payment options.</w:t>
-      </w:r>
-    </w:p>
-    <w:p>
-      <w:pPr>
-        <w:spacing w:after="0" w:line="240" w:lineRule="auto"/>
-        <w:rPr>
-          <w:rFonts w:ascii="Times New Roman" w:eastAsia="Times New Roman" w:hAnsi="Times New Roman" w:cs="Times New Roman"/>
-          <w:sz w:val="24"/>
-          <w:szCs w:val="24"/>
-        </w:rPr>
-      </w:pPr>
-    </w:p>
-    <w:p>
-      <w:pPr>
-        <w:spacing w:after="0" w:line="240" w:lineRule="auto"/>
-        <w:rPr>
-          <w:rFonts w:ascii="Times New Roman" w:eastAsia="Times New Roman" w:hAnsi="Times New Roman" w:cs="Times New Roman"/>
-          <w:sz w:val="24"/>
-          <w:szCs w:val="24"/>
-        </w:rPr>
-      </w:pPr>
-      <w:r>
-        <w:rPr>
-          <w:rFonts w:ascii="Roboto" w:eastAsia="Times New Roman" w:hAnsi="Roboto" w:cs="Times New Roman"/>
-          <w:color w:val="000000"/>
-          <w:sz w:val="24"/>
-          <w:szCs w:val="24"/>
-        </w:rPr>
-        <w:t>As user I want to be able to dispute charges and message who ever assessed them if they aren’t correct so that I don’t get charged incorrectly and can resolve the problem anywhere.</w:t>
-      </w:r>
-    </w:p>
-    <w:p>
-      <w:pPr>
-        <w:spacing w:after="0" w:line="240" w:lineRule="auto"/>
-        <w:rPr>
-          <w:rFonts w:ascii="Times New Roman" w:eastAsia="Times New Roman" w:hAnsi="Times New Roman" w:cs="Times New Roman"/>
-          <w:sz w:val="24"/>
-          <w:szCs w:val="24"/>
-        </w:rPr>
-      </w:pPr>
-    </w:p>
-    <w:p>
-      <w:pPr>
-        <w:spacing w:after="0" w:line="240" w:lineRule="auto"/>
-        <w:rPr>
-          <w:rFonts w:ascii="Times New Roman" w:eastAsia="Times New Roman" w:hAnsi="Times New Roman" w:cs="Times New Roman"/>
-          <w:sz w:val="24"/>
-          <w:szCs w:val="24"/>
-        </w:rPr>
-      </w:pPr>
-      <w:r>
-        <w:rPr>
-          <w:rFonts w:ascii="Roboto" w:eastAsia="Times New Roman" w:hAnsi="Roboto" w:cs="Times New Roman"/>
-          <w:color w:val="000000"/>
-          <w:sz w:val="24"/>
-          <w:szCs w:val="24"/>
-        </w:rPr>
-        <w:t>As a member of a shared living space, I want to have a communal shopping list to track what need to be purchased and who gets charged for the purchases so the time without certain items is reduced and everyone charged fairly.</w:t>
-      </w:r>
-    </w:p>
-    <w:p>
-      <w:pPr>
-        <w:spacing w:after="0" w:line="240" w:lineRule="auto"/>
-        <w:rPr>
-          <w:rFonts w:ascii="Times New Roman" w:eastAsia="Times New Roman" w:hAnsi="Times New Roman" w:cs="Times New Roman"/>
-          <w:sz w:val="24"/>
-          <w:szCs w:val="24"/>
-        </w:rPr>
-      </w:pPr>
-    </w:p>
-    <w:p>
-      <w:pPr>
-        <w:spacing w:after="0" w:line="240" w:lineRule="auto"/>
-        <w:rPr>
-          <w:rFonts w:ascii="Times New Roman" w:eastAsia="Times New Roman" w:hAnsi="Times New Roman" w:cs="Times New Roman"/>
-          <w:sz w:val="24"/>
-          <w:szCs w:val="24"/>
-        </w:rPr>
-      </w:pPr>
-      <w:r>
-        <w:rPr>
-          <w:rFonts w:ascii="Roboto" w:eastAsia="Times New Roman" w:hAnsi="Roboto" w:cs="Times New Roman"/>
-          <w:color w:val="000000"/>
-          <w:sz w:val="24"/>
-          <w:szCs w:val="24"/>
-        </w:rPr>
-        <w:t xml:space="preserve">As a member of a shared living space, I want a communal “bulletin board” board to post messages for the room (e.g. take out the trash, clean dishes </w:t>
-      </w:r>
-      <w:proofErr w:type="spellStart"/>
-      <w:r>
-        <w:rPr>
-          <w:rFonts w:ascii="Roboto" w:eastAsia="Times New Roman" w:hAnsi="Roboto" w:cs="Times New Roman"/>
-          <w:color w:val="000000"/>
-          <w:sz w:val="24"/>
-          <w:szCs w:val="24"/>
-        </w:rPr>
-        <w:t>etc</w:t>
-      </w:r>
-      <w:proofErr w:type="spellEnd"/>
-      <w:r>
-        <w:rPr>
-          <w:rFonts w:ascii="Roboto" w:eastAsia="Times New Roman" w:hAnsi="Roboto" w:cs="Times New Roman"/>
-          <w:color w:val="000000"/>
-          <w:sz w:val="24"/>
-          <w:szCs w:val="24"/>
-        </w:rPr>
-        <w:t>) to communicate with all roommates more easily.</w:t>
-      </w:r>
-    </w:p>
-    <w:p>
-      <w:pPr>
-        <w:spacing w:after="0" w:line="240" w:lineRule="auto"/>
-        <w:rPr>
-          <w:rFonts w:ascii="Times New Roman" w:eastAsia="Times New Roman" w:hAnsi="Times New Roman" w:cs="Times New Roman"/>
-          <w:sz w:val="24"/>
-          <w:szCs w:val="24"/>
-        </w:rPr>
-      </w:pPr>
-    </w:p>
-    <w:p>
-      <w:pPr>
-        <w:spacing w:after="0" w:line="240" w:lineRule="auto"/>
-        <w:rPr>
-          <w:rFonts w:ascii="Times New Roman" w:eastAsia="Times New Roman" w:hAnsi="Times New Roman" w:cs="Times New Roman"/>
-          <w:sz w:val="24"/>
-          <w:szCs w:val="24"/>
-        </w:rPr>
-      </w:pPr>
-      <w:r>
-        <w:rPr>
-          <w:rFonts w:ascii="Roboto" w:eastAsia="Times New Roman" w:hAnsi="Roboto" w:cs="Times New Roman"/>
-          <w:color w:val="000000"/>
-          <w:sz w:val="24"/>
-          <w:szCs w:val="24"/>
-        </w:rPr>
-        <w:t>As someone with several shared spaces I want to be able to create my own “room</w:t>
-      </w:r>
-      <w:proofErr w:type="gramStart"/>
-      <w:r>
-        <w:rPr>
-          <w:rFonts w:ascii="Roboto" w:eastAsia="Times New Roman" w:hAnsi="Roboto" w:cs="Times New Roman"/>
-          <w:color w:val="000000"/>
-          <w:sz w:val="24"/>
-          <w:szCs w:val="24"/>
-        </w:rPr>
-        <w:t>”</w:t>
-      </w:r>
-      <w:proofErr w:type="gramEnd"/>
-      <w:r>
-        <w:rPr>
-          <w:rFonts w:ascii="Roboto" w:eastAsia="Times New Roman" w:hAnsi="Roboto" w:cs="Times New Roman"/>
-          <w:color w:val="000000"/>
-          <w:sz w:val="24"/>
-          <w:szCs w:val="24"/>
-        </w:rPr>
         <w:t xml:space="preserve"> so I can add and remove members as needed.</w:t>
       </w:r>
     </w:p>
@@ -417,33 +415,21 @@
           <w:sz w:val="24"/>
           <w:szCs w:val="24"/>
         </w:rPr>
-        <w:t xml:space="preserve">As a user I want to be able to access the site from anywhere without any </w:t>
-      </w:r>
-      <w:proofErr w:type="spellStart"/>
-      <w:r>
-        <w:rPr>
-          <w:rFonts w:ascii="Roboto" w:eastAsia="Times New Roman" w:hAnsi="Roboto" w:cs="Times New Roman"/>
-          <w:color w:val="000000"/>
-          <w:sz w:val="24"/>
-          <w:szCs w:val="24"/>
-        </w:rPr>
-        <w:t>geographics</w:t>
-      </w:r>
-      <w:proofErr w:type="spellEnd"/>
-      <w:r>
-        <w:rPr>
-          <w:rFonts w:ascii="Roboto" w:eastAsia="Times New Roman" w:hAnsi="Roboto" w:cs="Times New Roman"/>
-          <w:color w:val="000000"/>
-          <w:sz w:val="24"/>
-          <w:szCs w:val="24"/>
-        </w:rPr>
-        <w:t xml:space="preserve"> requirements or too much validation of location so that my privacy is protected.</w:t>
-      </w:r>
-    </w:p>
-    <w:p>
+        <w:t>As a user I want to be able to access the site from anywhere without any geographic</w:t>
+      </w:r>
       <w:bookmarkStart w:id="0" w:name="_GoBack"/>
       <w:bookmarkEnd w:id="0"/>
-    </w:p>
+      <w:r>
+        <w:rPr>
+          <w:rFonts w:ascii="Roboto" w:eastAsia="Times New Roman" w:hAnsi="Roboto" w:cs="Times New Roman"/>
+          <w:color w:val="000000"/>
+          <w:sz w:val="24"/>
+          <w:szCs w:val="24"/>
+        </w:rPr>
+        <w:t xml:space="preserve"> requirements or too much validation of location so that my privacy is protected.</w:t>
+      </w:r>
+    </w:p>
+    <w:p/>
     <w:sectPr>
       <w:pgSz w:w="12240" w:h="15840"/>
       <w:pgMar w:top="1440" w:right="1440" w:bottom="1440" w:left="1440" w:header="720" w:footer="720" w:gutter="0"/>

</xml_diff>

<commit_message>
Updated user story document
</commit_message>
<xml_diff>
--- a/PALSS_Deliverable_1_UserStory.docx
+++ b/PALSS_Deliverable_1_UserStory.docx
@@ -403,31 +403,55 @@
       <w:pPr>
         <w:spacing w:after="0" w:line="240" w:lineRule="auto"/>
         <w:rPr>
-          <w:rFonts w:ascii="Times New Roman" w:eastAsia="Times New Roman" w:hAnsi="Times New Roman" w:cs="Times New Roman"/>
-          <w:sz w:val="24"/>
-          <w:szCs w:val="24"/>
-        </w:rPr>
-      </w:pPr>
-      <w:r>
-        <w:rPr>
-          <w:rFonts w:ascii="Roboto" w:eastAsia="Times New Roman" w:hAnsi="Roboto" w:cs="Times New Roman"/>
-          <w:color w:val="000000"/>
-          <w:sz w:val="24"/>
-          <w:szCs w:val="24"/>
-        </w:rPr>
-        <w:t>As a user I want to be able to access the site from anywhere without any geographic</w:t>
+          <w:rFonts w:ascii="Roboto" w:eastAsia="Times New Roman" w:hAnsi="Roboto" w:cs="Times New Roman"/>
+          <w:color w:val="000000"/>
+          <w:sz w:val="24"/>
+          <w:szCs w:val="24"/>
+        </w:rPr>
+      </w:pPr>
+      <w:r>
+        <w:rPr>
+          <w:rFonts w:ascii="Roboto" w:eastAsia="Times New Roman" w:hAnsi="Roboto" w:cs="Times New Roman"/>
+          <w:color w:val="000000"/>
+          <w:sz w:val="24"/>
+          <w:szCs w:val="24"/>
+        </w:rPr>
+        <w:t>As a user I want to be able to access the site from anywhere without any geographic requirements or too much validation of location so that my privacy is protected.</w:t>
+      </w:r>
+    </w:p>
+    <w:p>
+      <w:pPr>
+        <w:spacing w:after="0" w:line="240" w:lineRule="auto"/>
+        <w:rPr>
+          <w:rFonts w:ascii="Roboto" w:eastAsia="Times New Roman" w:hAnsi="Roboto" w:cs="Times New Roman"/>
+          <w:color w:val="000000"/>
+          <w:sz w:val="24"/>
+          <w:szCs w:val="24"/>
+        </w:rPr>
+      </w:pPr>
+    </w:p>
+    <w:p>
+      <w:pPr>
+        <w:spacing w:after="0" w:line="240" w:lineRule="auto"/>
+        <w:rPr>
+          <w:rFonts w:ascii="Roboto" w:eastAsia="Times New Roman" w:hAnsi="Roboto" w:cs="Times New Roman"/>
+          <w:color w:val="000000"/>
+          <w:sz w:val="24"/>
+          <w:szCs w:val="24"/>
+        </w:rPr>
+      </w:pPr>
+      <w:r>
+        <w:rPr>
+          <w:rFonts w:ascii="Roboto" w:eastAsia="Times New Roman" w:hAnsi="Roboto" w:cs="Times New Roman"/>
+          <w:color w:val="000000"/>
+          <w:sz w:val="24"/>
+          <w:szCs w:val="24"/>
+        </w:rPr>
+        <w:lastRenderedPageBreak/>
+        <w:t>As a user I want to be able to make payments directly from the application in order to minimize the number of steps towards getting money to my friends.</w:t>
       </w:r>
       <w:bookmarkStart w:id="0" w:name="_GoBack"/>
       <w:bookmarkEnd w:id="0"/>
-      <w:r>
-        <w:rPr>
-          <w:rFonts w:ascii="Roboto" w:eastAsia="Times New Roman" w:hAnsi="Roboto" w:cs="Times New Roman"/>
-          <w:color w:val="000000"/>
-          <w:sz w:val="24"/>
-          <w:szCs w:val="24"/>
-        </w:rPr>
-        <w:t xml:space="preserve"> requirements or too much validation of location so that my privacy is protected.</w:t>
-      </w:r>
     </w:p>
     <w:p/>
     <w:sectPr>

</xml_diff>